<commit_message>
Fonts shit fixed :D
</commit_message>
<xml_diff>
--- a/multli.docx
+++ b/multli.docx
@@ -7,11 +7,13 @@
         <w:pStyle w:val="Title"/>
         <w:rPr>
           <w:rStyle w:val="Strong"/>
+          <w:color w:val="FFD966" w:themeColor="accent4" w:themeTint="99"/>
         </w:rPr>
       </w:pPr>
       <w:r>
         <w:rPr>
           <w:rStyle w:val="Strong"/>
+          <w:color w:val="FFD966" w:themeColor="accent4" w:themeTint="99"/>
         </w:rPr>
         <w:t xml:space="preserve">Alia Hassan is the </w:t>
       </w:r>
@@ -19,6 +21,7 @@
       <w:r>
         <w:rPr>
           <w:rStyle w:val="Strong"/>
+          <w:color w:val="FFD966" w:themeColor="accent4" w:themeTint="99"/>
         </w:rPr>
         <w:t>bestest</w:t>
       </w:r>
@@ -26,6 +29,7 @@
       <w:r>
         <w:rPr>
           <w:rStyle w:val="Strong"/>
+          <w:color w:val="FFD966" w:themeColor="accent4" w:themeTint="99"/>
         </w:rPr>
         <w:t xml:space="preserve"> best person in the world.</w:t>
       </w:r>
@@ -88,30 +92,6 @@
           <w:sz w:val="32"/>
         </w:rPr>
         <w:t>Different font and color</w:t>
-      </w:r>
-    </w:p>
-    <w:p>
-      <w:pPr>
-        <w:rPr>
-          <w:rFonts w:ascii="Cambria" w:hAnsi="Cambria"/>
-          <w:b/>
-          <w:i/>
-          <w:color w:val="FF0000"/>
-          <w:sz w:val="32"/>
-        </w:rPr>
-      </w:pPr>
-    </w:p>
-    <w:p>
-      <w:pPr>
-        <w:pStyle w:val="Heading3"/>
-      </w:pPr>
-      <w:proofErr w:type="spellStart"/>
-      <w:r>
-        <w:t>Nesma</w:t>
-      </w:r>
-      <w:proofErr w:type="spellEnd"/>
-      <w:r>
-        <w:t xml:space="preserve"> is cool.</w:t>
       </w:r>
       <w:bookmarkStart w:id="0" w:name="_GoBack"/>
       <w:bookmarkEnd w:id="0"/>
@@ -591,27 +571,6 @@
     <w:name w:val="Normal"/>
     <w:qFormat/>
   </w:style>
-  <w:style w:type="paragraph" w:styleId="Heading1">
-    <w:name w:val="heading 1"/>
-    <w:basedOn w:val="Normal"/>
-    <w:next w:val="Normal"/>
-    <w:link w:val="Heading1Char"/>
-    <w:uiPriority w:val="9"/>
-    <w:qFormat/>
-    <w:rsid w:val="00A002B7"/>
-    <w:pPr>
-      <w:keepNext/>
-      <w:keepLines/>
-      <w:spacing w:before="240"/>
-      <w:outlineLvl w:val="0"/>
-    </w:pPr>
-    <w:rPr>
-      <w:rFonts w:asciiTheme="majorHAnsi" w:eastAsiaTheme="majorEastAsia" w:hAnsiTheme="majorHAnsi" w:cstheme="majorBidi"/>
-      <w:color w:val="2E74B5" w:themeColor="accent1" w:themeShade="BF"/>
-      <w:sz w:val="32"/>
-      <w:szCs w:val="32"/>
-    </w:rPr>
-  </w:style>
   <w:style w:type="paragraph" w:styleId="Heading2">
     <w:name w:val="heading 2"/>
     <w:basedOn w:val="Normal"/>
@@ -634,68 +593,6 @@
       <w:szCs w:val="26"/>
     </w:rPr>
   </w:style>
-  <w:style w:type="paragraph" w:styleId="Heading3">
-    <w:name w:val="heading 3"/>
-    <w:basedOn w:val="Normal"/>
-    <w:next w:val="Normal"/>
-    <w:link w:val="Heading3Char"/>
-    <w:uiPriority w:val="9"/>
-    <w:unhideWhenUsed/>
-    <w:qFormat/>
-    <w:rsid w:val="00790C0A"/>
-    <w:pPr>
-      <w:keepNext/>
-      <w:keepLines/>
-      <w:spacing w:before="40"/>
-      <w:outlineLvl w:val="2"/>
-    </w:pPr>
-    <w:rPr>
-      <w:rFonts w:asciiTheme="majorHAnsi" w:eastAsiaTheme="majorEastAsia" w:hAnsiTheme="majorHAnsi" w:cstheme="majorBidi"/>
-      <w:color w:val="1F4D78" w:themeColor="accent1" w:themeShade="7F"/>
-    </w:rPr>
-  </w:style>
-  <w:style w:type="paragraph" w:styleId="Heading4">
-    <w:name w:val="heading 4"/>
-    <w:basedOn w:val="Normal"/>
-    <w:next w:val="Normal"/>
-    <w:link w:val="Heading4Char"/>
-    <w:uiPriority w:val="9"/>
-    <w:unhideWhenUsed/>
-    <w:qFormat/>
-    <w:rsid w:val="00A002B7"/>
-    <w:pPr>
-      <w:keepNext/>
-      <w:keepLines/>
-      <w:spacing w:before="40"/>
-      <w:outlineLvl w:val="3"/>
-    </w:pPr>
-    <w:rPr>
-      <w:rFonts w:asciiTheme="majorHAnsi" w:eastAsiaTheme="majorEastAsia" w:hAnsiTheme="majorHAnsi" w:cstheme="majorBidi"/>
-      <w:i/>
-      <w:iCs/>
-      <w:color w:val="2E74B5" w:themeColor="accent1" w:themeShade="BF"/>
-    </w:rPr>
-  </w:style>
-  <w:style w:type="paragraph" w:styleId="Heading5">
-    <w:name w:val="heading 5"/>
-    <w:basedOn w:val="Normal"/>
-    <w:next w:val="Normal"/>
-    <w:link w:val="Heading5Char"/>
-    <w:uiPriority w:val="9"/>
-    <w:unhideWhenUsed/>
-    <w:qFormat/>
-    <w:rsid w:val="00A002B7"/>
-    <w:pPr>
-      <w:keepNext/>
-      <w:keepLines/>
-      <w:spacing w:before="40"/>
-      <w:outlineLvl w:val="4"/>
-    </w:pPr>
-    <w:rPr>
-      <w:rFonts w:asciiTheme="majorHAnsi" w:eastAsiaTheme="majorEastAsia" w:hAnsiTheme="majorHAnsi" w:cstheme="majorBidi"/>
-      <w:color w:val="2E74B5" w:themeColor="accent1" w:themeShade="BF"/>
-    </w:rPr>
-  </w:style>
   <w:style w:type="character" w:default="1" w:styleId="DefaultParagraphFont">
     <w:name w:val="Default Paragraph Font"/>
     <w:uiPriority w:val="1"/>
@@ -851,177 +748,6 @@
       <w:i/>
       <w:iCs/>
       <w:color w:val="404040" w:themeColor="text1" w:themeTint="BF"/>
-    </w:rPr>
-  </w:style>
-  <w:style w:type="character" w:customStyle="1" w:styleId="Heading3Char">
-    <w:name w:val="Heading 3 Char"/>
-    <w:basedOn w:val="DefaultParagraphFont"/>
-    <w:link w:val="Heading3"/>
-    <w:uiPriority w:val="9"/>
-    <w:rsid w:val="00790C0A"/>
-    <w:rPr>
-      <w:rFonts w:asciiTheme="majorHAnsi" w:eastAsiaTheme="majorEastAsia" w:hAnsiTheme="majorHAnsi" w:cstheme="majorBidi"/>
-      <w:color w:val="1F4D78" w:themeColor="accent1" w:themeShade="7F"/>
-    </w:rPr>
-  </w:style>
-  <w:style w:type="character" w:customStyle="1" w:styleId="Heading4Char">
-    <w:name w:val="Heading 4 Char"/>
-    <w:basedOn w:val="DefaultParagraphFont"/>
-    <w:link w:val="Heading4"/>
-    <w:uiPriority w:val="9"/>
-    <w:rsid w:val="00A002B7"/>
-    <w:rPr>
-      <w:rFonts w:asciiTheme="majorHAnsi" w:eastAsiaTheme="majorEastAsia" w:hAnsiTheme="majorHAnsi" w:cstheme="majorBidi"/>
-      <w:i/>
-      <w:iCs/>
-      <w:color w:val="2E74B5" w:themeColor="accent1" w:themeShade="BF"/>
-    </w:rPr>
-  </w:style>
-  <w:style w:type="character" w:customStyle="1" w:styleId="Heading1Char">
-    <w:name w:val="Heading 1 Char"/>
-    <w:basedOn w:val="DefaultParagraphFont"/>
-    <w:link w:val="Heading1"/>
-    <w:uiPriority w:val="9"/>
-    <w:rsid w:val="00A002B7"/>
-    <w:rPr>
-      <w:rFonts w:asciiTheme="majorHAnsi" w:eastAsiaTheme="majorEastAsia" w:hAnsiTheme="majorHAnsi" w:cstheme="majorBidi"/>
-      <w:color w:val="2E74B5" w:themeColor="accent1" w:themeShade="BF"/>
-      <w:sz w:val="32"/>
-      <w:szCs w:val="32"/>
-    </w:rPr>
-  </w:style>
-  <w:style w:type="paragraph" w:styleId="NoSpacing">
-    <w:name w:val="No Spacing"/>
-    <w:uiPriority w:val="1"/>
-    <w:qFormat/>
-    <w:rsid w:val="00A002B7"/>
-  </w:style>
-  <w:style w:type="character" w:customStyle="1" w:styleId="Heading5Char">
-    <w:name w:val="Heading 5 Char"/>
-    <w:basedOn w:val="DefaultParagraphFont"/>
-    <w:link w:val="Heading5"/>
-    <w:uiPriority w:val="9"/>
-    <w:rsid w:val="00A002B7"/>
-    <w:rPr>
-      <w:rFonts w:asciiTheme="majorHAnsi" w:eastAsiaTheme="majorEastAsia" w:hAnsiTheme="majorHAnsi" w:cstheme="majorBidi"/>
-      <w:color w:val="2E74B5" w:themeColor="accent1" w:themeShade="BF"/>
-    </w:rPr>
-  </w:style>
-  <w:style w:type="paragraph" w:styleId="Subtitle">
-    <w:name w:val="Subtitle"/>
-    <w:basedOn w:val="Normal"/>
-    <w:next w:val="Normal"/>
-    <w:link w:val="SubtitleChar"/>
-    <w:uiPriority w:val="11"/>
-    <w:qFormat/>
-    <w:rsid w:val="00A002B7"/>
-    <w:pPr>
-      <w:numPr>
-        <w:ilvl w:val="1"/>
-      </w:numPr>
-      <w:spacing w:after="160"/>
-    </w:pPr>
-    <w:rPr>
-      <w:rFonts w:eastAsiaTheme="minorEastAsia"/>
-      <w:color w:val="5A5A5A" w:themeColor="text1" w:themeTint="A5"/>
-      <w:spacing w:val="15"/>
-      <w:sz w:val="22"/>
-      <w:szCs w:val="22"/>
-    </w:rPr>
-  </w:style>
-  <w:style w:type="character" w:customStyle="1" w:styleId="SubtitleChar">
-    <w:name w:val="Subtitle Char"/>
-    <w:basedOn w:val="DefaultParagraphFont"/>
-    <w:link w:val="Subtitle"/>
-    <w:uiPriority w:val="11"/>
-    <w:rsid w:val="00A002B7"/>
-    <w:rPr>
-      <w:rFonts w:eastAsiaTheme="minorEastAsia"/>
-      <w:color w:val="5A5A5A" w:themeColor="text1" w:themeTint="A5"/>
-      <w:spacing w:val="15"/>
-      <w:sz w:val="22"/>
-      <w:szCs w:val="22"/>
-    </w:rPr>
-  </w:style>
-  <w:style w:type="character" w:styleId="SubtleEmphasis">
-    <w:name w:val="Subtle Emphasis"/>
-    <w:basedOn w:val="DefaultParagraphFont"/>
-    <w:uiPriority w:val="19"/>
-    <w:qFormat/>
-    <w:rsid w:val="00A002B7"/>
-    <w:rPr>
-      <w:i/>
-      <w:iCs/>
-      <w:color w:val="404040" w:themeColor="text1" w:themeTint="BF"/>
-    </w:rPr>
-  </w:style>
-  <w:style w:type="character" w:styleId="Emphasis">
-    <w:name w:val="Emphasis"/>
-    <w:basedOn w:val="DefaultParagraphFont"/>
-    <w:uiPriority w:val="20"/>
-    <w:qFormat/>
-    <w:rsid w:val="00A002B7"/>
-    <w:rPr>
-      <w:i/>
-      <w:iCs/>
-    </w:rPr>
-  </w:style>
-  <w:style w:type="character" w:styleId="IntenseEmphasis">
-    <w:name w:val="Intense Emphasis"/>
-    <w:basedOn w:val="DefaultParagraphFont"/>
-    <w:uiPriority w:val="21"/>
-    <w:qFormat/>
-    <w:rsid w:val="00A002B7"/>
-    <w:rPr>
-      <w:i/>
-      <w:iCs/>
-      <w:color w:val="5B9BD5" w:themeColor="accent1"/>
-    </w:rPr>
-  </w:style>
-  <w:style w:type="paragraph" w:styleId="IntenseQuote">
-    <w:name w:val="Intense Quote"/>
-    <w:basedOn w:val="Normal"/>
-    <w:next w:val="Normal"/>
-    <w:link w:val="IntenseQuoteChar"/>
-    <w:uiPriority w:val="30"/>
-    <w:qFormat/>
-    <w:rsid w:val="00A002B7"/>
-    <w:pPr>
-      <w:pBdr>
-        <w:top w:val="single" w:sz="4" w:space="10" w:color="5B9BD5" w:themeColor="accent1"/>
-        <w:bottom w:val="single" w:sz="4" w:space="10" w:color="5B9BD5" w:themeColor="accent1"/>
-      </w:pBdr>
-      <w:spacing w:before="360" w:after="360"/>
-      <w:ind w:left="864" w:right="864"/>
-      <w:jc w:val="center"/>
-    </w:pPr>
-    <w:rPr>
-      <w:i/>
-      <w:iCs/>
-      <w:color w:val="5B9BD5" w:themeColor="accent1"/>
-    </w:rPr>
-  </w:style>
-  <w:style w:type="character" w:customStyle="1" w:styleId="IntenseQuoteChar">
-    <w:name w:val="Intense Quote Char"/>
-    <w:basedOn w:val="DefaultParagraphFont"/>
-    <w:link w:val="IntenseQuote"/>
-    <w:uiPriority w:val="30"/>
-    <w:rsid w:val="00A002B7"/>
-    <w:rPr>
-      <w:i/>
-      <w:iCs/>
-      <w:color w:val="5B9BD5" w:themeColor="accent1"/>
-    </w:rPr>
-  </w:style>
-  <w:style w:type="character" w:styleId="SubtleReference">
-    <w:name w:val="Subtle Reference"/>
-    <w:basedOn w:val="DefaultParagraphFont"/>
-    <w:uiPriority w:val="31"/>
-    <w:qFormat/>
-    <w:rsid w:val="00A002B7"/>
-    <w:rPr>
-      <w:smallCaps/>
-      <w:color w:val="5A5A5A" w:themeColor="text1" w:themeTint="A5"/>
     </w:rPr>
   </w:style>
 </w:styles>

</xml_diff>